<commit_message>
MAJ Vendredi 22 Dec
</commit_message>
<xml_diff>
--- a/TP Java 210.docx
+++ b/TP Java 210.docx
@@ -1,6 +1,6 @@
 
 <file path=word/document.xml><?xml version="1.0" encoding="utf-8"?>
-<w:document xmlns:wpc="http://schemas.microsoft.com/office/word/2010/wordprocessingCanvas" xmlns:mc="http://schemas.openxmlformats.org/markup-compatibility/2006" xmlns:o="urn:schemas-microsoft-com:office:office" xmlns:r="http://schemas.openxmlformats.org/officeDocument/2006/relationships" xmlns:m="http://schemas.openxmlformats.org/officeDocument/2006/math" xmlns:v="urn:schemas-microsoft-com:vml" xmlns:wp14="http://schemas.microsoft.com/office/word/2010/wordprocessingDrawing" xmlns:wp="http://schemas.openxmlformats.org/drawingml/2006/wordprocessingDrawing" xmlns:w10="urn:schemas-microsoft-com:office:word" xmlns:w="http://schemas.openxmlformats.org/wordprocessingml/2006/main" xmlns:w14="http://schemas.microsoft.com/office/word/2010/wordml" xmlns:w15="http://schemas.microsoft.com/office/word/2012/wordml" xmlns:wpg="http://schemas.microsoft.com/office/word/2010/wordprocessingGroup" xmlns:wpi="http://schemas.microsoft.com/office/word/2010/wordprocessingInk" xmlns:wne="http://schemas.microsoft.com/office/word/2006/wordml" xmlns:wps="http://schemas.microsoft.com/office/word/2010/wordprocessingShape" mc:Ignorable="w14 w15 wp14">
+<w:document xmlns:wpc="http://schemas.microsoft.com/office/word/2010/wordprocessingCanvas" xmlns:cx="http://schemas.microsoft.com/office/drawing/2014/chartex" xmlns:cx1="http://schemas.microsoft.com/office/drawing/2015/9/8/chartex" xmlns:cx2="http://schemas.microsoft.com/office/drawing/2015/10/21/chartex" xmlns:cx3="http://schemas.microsoft.com/office/drawing/2016/5/9/chartex" xmlns:cx4="http://schemas.microsoft.com/office/drawing/2016/5/10/chartex" xmlns:cx5="http://schemas.microsoft.com/office/drawing/2016/5/11/chartex" xmlns:cx6="http://schemas.microsoft.com/office/drawing/2016/5/12/chartex" xmlns:cx7="http://schemas.microsoft.com/office/drawing/2016/5/13/chartex" xmlns:cx8="http://schemas.microsoft.com/office/drawing/2016/5/14/chartex" xmlns:mc="http://schemas.openxmlformats.org/markup-compatibility/2006" xmlns:aink="http://schemas.microsoft.com/office/drawing/2016/ink" xmlns:am3d="http://schemas.microsoft.com/office/drawing/2017/model3d" xmlns:o="urn:schemas-microsoft-com:office:office" xmlns:r="http://schemas.openxmlformats.org/officeDocument/2006/relationships" xmlns:m="http://schemas.openxmlformats.org/officeDocument/2006/math" xmlns:v="urn:schemas-microsoft-com:vml" xmlns:wp14="http://schemas.microsoft.com/office/word/2010/wordprocessingDrawing" xmlns:wp="http://schemas.openxmlformats.org/drawingml/2006/wordprocessingDrawing" xmlns:w10="urn:schemas-microsoft-com:office:word" xmlns:w="http://schemas.openxmlformats.org/wordprocessingml/2006/main" xmlns:w14="http://schemas.microsoft.com/office/word/2010/wordml" xmlns:w15="http://schemas.microsoft.com/office/word/2012/wordml" xmlns:w16cid="http://schemas.microsoft.com/office/word/2016/wordml/cid" xmlns:w16se="http://schemas.microsoft.com/office/word/2015/wordml/symex" xmlns:wpg="http://schemas.microsoft.com/office/word/2010/wordprocessingGroup" xmlns:wpi="http://schemas.microsoft.com/office/word/2010/wordprocessingInk" xmlns:wne="http://schemas.microsoft.com/office/word/2006/wordml" xmlns:wps="http://schemas.microsoft.com/office/word/2010/wordprocessingShape" mc:Ignorable="w14 w15 w16se w16cid wp14">
   <w:body>
     <w:p>
       <w:pPr>
@@ -37,13 +37,7 @@
         <w:t>Sudoku</w:t>
       </w:r>
       <w:r>
-        <w:t>, une constante de classe</w:t>
-      </w:r>
-      <w:r>
-        <w:t xml:space="preserve"> </w:t>
-      </w:r>
-      <w:r>
-        <w:t xml:space="preserve">de type </w:t>
+        <w:t xml:space="preserve">, une constante de classe de type </w:t>
       </w:r>
       <w:r>
         <w:rPr>
@@ -117,10 +111,7 @@
         </w:numPr>
       </w:pPr>
       <w:r>
-        <w:t>Déc</w:t>
-      </w:r>
-      <w:r>
-        <w:t xml:space="preserve">larer au niveau de la classe </w:t>
+        <w:t xml:space="preserve">Déclarer au niveau de la classe </w:t>
       </w:r>
       <w:r>
         <w:rPr>
@@ -129,13 +120,7 @@
         <w:t>Sudoku</w:t>
       </w:r>
       <w:r>
-        <w:t>, un tableau à deux dimensions</w:t>
-      </w:r>
-      <w:r>
-        <w:t xml:space="preserve"> </w:t>
-      </w:r>
-      <w:r>
-        <w:t xml:space="preserve">pouvant contenir des éléments de type </w:t>
+        <w:t xml:space="preserve">, un tableau à deux dimensions pouvant contenir des éléments de type </w:t>
       </w:r>
       <w:r>
         <w:rPr>
@@ -181,43 +166,34 @@
         <w:t xml:space="preserve"> </w:t>
       </w:r>
       <w:r>
-        <w:t>ne prenant aucun argument</w:t>
-      </w:r>
-      <w:r>
+        <w:t xml:space="preserve">ne prenant aucun argument et retournant le tableau </w:t>
+      </w:r>
+      <w:proofErr w:type="spellStart"/>
+      <w:r>
+        <w:rPr>
+          <w:rStyle w:val="Sous-titreCar"/>
+        </w:rPr>
+        <w:t>sudokuAResoudre</w:t>
+      </w:r>
+      <w:proofErr w:type="spellEnd"/>
+      <w:r>
+        <w:t xml:space="preserve">. Créer une méthode </w:t>
+      </w:r>
+      <w:proofErr w:type="spellStart"/>
+      <w:r>
+        <w:rPr>
+          <w:rStyle w:val="Sous-titreCar"/>
+        </w:rPr>
+        <w:t>setSudokuAResoudre</w:t>
+      </w:r>
+      <w:proofErr w:type="spellEnd"/>
+      <w:r>
+        <w:rPr>
+          <w:rStyle w:val="Sous-titreCar"/>
+        </w:rPr>
         <w:t xml:space="preserve"> </w:t>
       </w:r>
       <w:r>
-        <w:t xml:space="preserve">et retournant le tableau </w:t>
-      </w:r>
-      <w:proofErr w:type="spellStart"/>
-      <w:r>
-        <w:rPr>
-          <w:rStyle w:val="Sous-titreCar"/>
-        </w:rPr>
-        <w:t>sudokuAResoudre</w:t>
-      </w:r>
-      <w:proofErr w:type="spellEnd"/>
-      <w:r>
-        <w:t xml:space="preserve">. </w:t>
-      </w:r>
-      <w:r>
-        <w:t xml:space="preserve">Créer une méthode </w:t>
-      </w:r>
-      <w:proofErr w:type="spellStart"/>
-      <w:r>
-        <w:rPr>
-          <w:rStyle w:val="Sous-titreCar"/>
-        </w:rPr>
-        <w:t>setSudokuAResoudre</w:t>
-      </w:r>
-      <w:proofErr w:type="spellEnd"/>
-      <w:r>
-        <w:rPr>
-          <w:rStyle w:val="Sous-titreCar"/>
-        </w:rPr>
-        <w:t xml:space="preserve"> </w:t>
-      </w:r>
-      <w:r>
         <w:t xml:space="preserve">prenant en argument un tableau de </w:t>
       </w:r>
       <w:r>
@@ -227,13 +203,7 @@
         <w:t xml:space="preserve">short </w:t>
       </w:r>
       <w:r>
-        <w:t>à deux dimensions</w:t>
-      </w:r>
-      <w:r>
-        <w:t xml:space="preserve"> </w:t>
-      </w:r>
-      <w:r>
-        <w:t xml:space="preserve">et qui affecte cet argument au tableau </w:t>
+        <w:t xml:space="preserve">à deux dimensions et qui affecte cet argument au tableau </w:t>
       </w:r>
       <w:proofErr w:type="spellStart"/>
       <w:r>
@@ -255,31 +225,14 @@
       <w:r>
         <w:t xml:space="preserve">Dans la méthode </w:t>
       </w:r>
-      <w:proofErr w:type="gramStart"/>
-      <w:r>
-        <w:rPr>
-          <w:rStyle w:val="Sous-titreCar"/>
-        </w:rPr>
-        <w:t>Sudoku(</w:t>
-      </w:r>
-      <w:proofErr w:type="gramEnd"/>
-      <w:r>
-        <w:rPr>
-          <w:rStyle w:val="Sous-titreCar"/>
-        </w:rPr>
-        <w:t>)</w:t>
-      </w:r>
-      <w:r>
-        <w:t>, initialiser le tableau</w:t>
-      </w:r>
-      <w:r>
-        <w:t xml:space="preserve"> </w:t>
-      </w:r>
-      <w:r>
-        <w:t>pour qu'il puisse contenir tous les éléments du sudoku (3 par 3)</w:t>
-      </w:r>
-      <w:r>
-        <w:t>.</w:t>
+      <w:r>
+        <w:rPr>
+          <w:rStyle w:val="Sous-titreCar"/>
+        </w:rPr>
+        <w:t>Sudoku()</w:t>
+      </w:r>
+      <w:r>
+        <w:t>, initialiser le tableau pour qu'il puisse contenir tous les éléments du sudoku (3 par 3).</w:t>
       </w:r>
     </w:p>
     <w:p>
@@ -321,6 +274,24 @@
       <w:r>
         <w:t>a ligne ne doit pas être nulle ou vide, ou remplie d'espaces</w:t>
       </w:r>
+      <w:r>
+        <w:t xml:space="preserve">. Afficher dans la console le message </w:t>
+      </w:r>
+      <w:r>
+        <w:rPr>
+          <w:b/>
+        </w:rPr>
+        <w:t>Les coordonnées du chiffre et/ou sa valeur ne peuvent pas être nulles, vides ou remplies</w:t>
+      </w:r>
+      <w:r>
+        <w:rPr>
+          <w:b/>
+        </w:rPr>
+        <w:t xml:space="preserve"> </w:t>
+      </w:r>
+      <w:r>
+        <w:t>lorsque c’est le cas.</w:t>
+      </w:r>
     </w:p>
     <w:p>
       <w:pPr>
@@ -330,10 +301,13 @@
           <w:numId w:val="1"/>
         </w:numPr>
       </w:pPr>
+      <w:r>
+        <w:t>Dans la m</w:t>
+      </w:r>
       <w:bookmarkStart w:id="0" w:name="_GoBack"/>
       <w:bookmarkEnd w:id="0"/>
       <w:r>
-        <w:t xml:space="preserve">Dans la méthode </w:t>
+        <w:t xml:space="preserve">éthode </w:t>
       </w:r>
       <w:proofErr w:type="spellStart"/>
       <w:r>
@@ -356,6 +330,27 @@
       <w:proofErr w:type="spellEnd"/>
       <w:r>
         <w:t xml:space="preserve"> pour vérifier qu'il fait 3 caractères</w:t>
+      </w:r>
+      <w:r>
+        <w:t xml:space="preserve">. </w:t>
+      </w:r>
+      <w:r>
+        <w:t xml:space="preserve">Afficher dans la console le message </w:t>
+      </w:r>
+      <w:r>
+        <w:rPr>
+          <w:b/>
+        </w:rPr>
+        <w:t>Les coordonnées du chiffre et/ou sa valeur</w:t>
+      </w:r>
+      <w:r>
+        <w:rPr>
+          <w:b/>
+        </w:rPr>
+        <w:t xml:space="preserve"> doit faire 3 caractères </w:t>
+      </w:r>
+      <w:r>
+        <w:t>lorsque c’est le cas.</w:t>
       </w:r>
     </w:p>
     <w:p>
@@ -480,19 +475,7 @@
       </w:r>
       <w:proofErr w:type="spellEnd"/>
       <w:r>
-        <w:t>, lire dans la console les coordonnées de chaque chiffre</w:t>
-      </w:r>
-      <w:r>
-        <w:t xml:space="preserve"> </w:t>
-      </w:r>
-      <w:r>
-        <w:t>que doit contenir le sudoku avant résolution tant que l'utilisateur de renseigne pas la valeur FIN</w:t>
-      </w:r>
-      <w:r>
-        <w:t xml:space="preserve"> </w:t>
-      </w:r>
-      <w:r>
-        <w:t xml:space="preserve">indiquant la fin de sa saisie. Contrôler la validité de la ligne en appelant la méthode </w:t>
+        <w:t xml:space="preserve">, lire dans la console les coordonnées de chaque chiffre que doit contenir le sudoku avant résolution tant que l'utilisateur de renseigne pas la valeur FIN indiquant la fin de sa saisie. Contrôler la validité de la ligne en appelant la méthode </w:t>
       </w:r>
       <w:proofErr w:type="spellStart"/>
       <w:r>
@@ -503,10 +486,7 @@
       </w:r>
       <w:proofErr w:type="spellEnd"/>
       <w:r>
-        <w:t xml:space="preserve"> </w:t>
-      </w:r>
-      <w:r>
-        <w:t>précédemment développée. Mettre les coordonnées saisies dans un tableau de String est le retourner en fin de méthode</w:t>
+        <w:t xml:space="preserve"> précédemment développée. Mettre les coordonnées saisies dans un tableau de String est le retourner en fin de méthode</w:t>
       </w:r>
     </w:p>
     <w:p>
@@ -581,7 +561,7 @@
 </file>
 
 <file path=word/numbering.xml><?xml version="1.0" encoding="utf-8"?>
-<w:numbering xmlns:wpc="http://schemas.microsoft.com/office/word/2010/wordprocessingCanvas" xmlns:mc="http://schemas.openxmlformats.org/markup-compatibility/2006" xmlns:o="urn:schemas-microsoft-com:office:office" xmlns:r="http://schemas.openxmlformats.org/officeDocument/2006/relationships" xmlns:m="http://schemas.openxmlformats.org/officeDocument/2006/math" xmlns:v="urn:schemas-microsoft-com:vml" xmlns:wp14="http://schemas.microsoft.com/office/word/2010/wordprocessingDrawing" xmlns:wp="http://schemas.openxmlformats.org/drawingml/2006/wordprocessingDrawing" xmlns:w10="urn:schemas-microsoft-com:office:word" xmlns:w="http://schemas.openxmlformats.org/wordprocessingml/2006/main" xmlns:w14="http://schemas.microsoft.com/office/word/2010/wordml" xmlns:w15="http://schemas.microsoft.com/office/word/2012/wordml" xmlns:wpg="http://schemas.microsoft.com/office/word/2010/wordprocessingGroup" xmlns:wpi="http://schemas.microsoft.com/office/word/2010/wordprocessingInk" xmlns:wne="http://schemas.microsoft.com/office/word/2006/wordml" xmlns:wps="http://schemas.microsoft.com/office/word/2010/wordprocessingShape" mc:Ignorable="w14 w15 wp14">
+<w:numbering xmlns:wpc="http://schemas.microsoft.com/office/word/2010/wordprocessingCanvas" xmlns:cx="http://schemas.microsoft.com/office/drawing/2014/chartex" xmlns:cx1="http://schemas.microsoft.com/office/drawing/2015/9/8/chartex" xmlns:cx2="http://schemas.microsoft.com/office/drawing/2015/10/21/chartex" xmlns:cx3="http://schemas.microsoft.com/office/drawing/2016/5/9/chartex" xmlns:cx4="http://schemas.microsoft.com/office/drawing/2016/5/10/chartex" xmlns:cx5="http://schemas.microsoft.com/office/drawing/2016/5/11/chartex" xmlns:cx6="http://schemas.microsoft.com/office/drawing/2016/5/12/chartex" xmlns:cx7="http://schemas.microsoft.com/office/drawing/2016/5/13/chartex" xmlns:cx8="http://schemas.microsoft.com/office/drawing/2016/5/14/chartex" xmlns:mc="http://schemas.openxmlformats.org/markup-compatibility/2006" xmlns:aink="http://schemas.microsoft.com/office/drawing/2016/ink" xmlns:am3d="http://schemas.microsoft.com/office/drawing/2017/model3d" xmlns:o="urn:schemas-microsoft-com:office:office" xmlns:r="http://schemas.openxmlformats.org/officeDocument/2006/relationships" xmlns:m="http://schemas.openxmlformats.org/officeDocument/2006/math" xmlns:v="urn:schemas-microsoft-com:vml" xmlns:wp14="http://schemas.microsoft.com/office/word/2010/wordprocessingDrawing" xmlns:wp="http://schemas.openxmlformats.org/drawingml/2006/wordprocessingDrawing" xmlns:w10="urn:schemas-microsoft-com:office:word" xmlns:w="http://schemas.openxmlformats.org/wordprocessingml/2006/main" xmlns:w14="http://schemas.microsoft.com/office/word/2010/wordml" xmlns:w15="http://schemas.microsoft.com/office/word/2012/wordml" xmlns:w16cid="http://schemas.microsoft.com/office/word/2016/wordml/cid" xmlns:w16se="http://schemas.microsoft.com/office/word/2015/wordml/symex" xmlns:wpg="http://schemas.microsoft.com/office/word/2010/wordprocessingGroup" xmlns:wpi="http://schemas.microsoft.com/office/word/2010/wordprocessingInk" xmlns:wne="http://schemas.microsoft.com/office/word/2006/wordml" xmlns:wps="http://schemas.microsoft.com/office/word/2010/wordprocessingShape" mc:Ignorable="w14 w15 w16se w16cid wp14">
   <w:abstractNum w:abstractNumId="0" w15:restartNumberingAfterBreak="0">
     <w:nsid w:val="1B250881"/>
     <w:multiLevelType w:val="hybridMultilevel"/>
@@ -676,7 +656,7 @@
 </file>
 
 <file path=word/styles.xml><?xml version="1.0" encoding="utf-8"?>
-<w:styles xmlns:mc="http://schemas.openxmlformats.org/markup-compatibility/2006" xmlns:r="http://schemas.openxmlformats.org/officeDocument/2006/relationships" xmlns:w="http://schemas.openxmlformats.org/wordprocessingml/2006/main" xmlns:w14="http://schemas.microsoft.com/office/word/2010/wordml" xmlns:w15="http://schemas.microsoft.com/office/word/2012/wordml" mc:Ignorable="w14 w15">
+<w:styles xmlns:mc="http://schemas.openxmlformats.org/markup-compatibility/2006" xmlns:r="http://schemas.openxmlformats.org/officeDocument/2006/relationships" xmlns:w="http://schemas.openxmlformats.org/wordprocessingml/2006/main" xmlns:w14="http://schemas.microsoft.com/office/word/2010/wordml" xmlns:w15="http://schemas.microsoft.com/office/word/2012/wordml" xmlns:w16cid="http://schemas.microsoft.com/office/word/2016/wordml/cid" xmlns:w16se="http://schemas.microsoft.com/office/word/2015/wordml/symex" mc:Ignorable="w14 w15 w16se w16cid">
   <w:docDefaults>
     <w:rPrDefault>
       <w:rPr>
@@ -692,7 +672,7 @@
       </w:pPr>
     </w:pPrDefault>
   </w:docDefaults>
-  <w:latentStyles w:defLockedState="0" w:defUIPriority="99" w:defSemiHidden="0" w:defUnhideWhenUsed="0" w:defQFormat="0" w:count="371">
+  <w:latentStyles w:defLockedState="0" w:defUIPriority="99" w:defSemiHidden="0" w:defUnhideWhenUsed="0" w:defQFormat="0" w:count="375">
     <w:lsdException w:name="Normal" w:uiPriority="0" w:qFormat="1"/>
     <w:lsdException w:name="heading 1" w:uiPriority="9" w:qFormat="1"/>
     <w:lsdException w:name="heading 2" w:semiHidden="1" w:uiPriority="9" w:unhideWhenUsed="1" w:qFormat="1"/>
@@ -798,7 +778,6 @@
     <w:lsdException w:name="HTML Sample" w:semiHidden="1" w:unhideWhenUsed="1"/>
     <w:lsdException w:name="HTML Typewriter" w:semiHidden="1" w:unhideWhenUsed="1"/>
     <w:lsdException w:name="HTML Variable" w:semiHidden="1" w:unhideWhenUsed="1"/>
-    <w:lsdException w:name="Normal Table" w:semiHidden="1" w:unhideWhenUsed="1"/>
     <w:lsdException w:name="annotation subject" w:semiHidden="1" w:unhideWhenUsed="1"/>
     <w:lsdException w:name="No List" w:semiHidden="1" w:unhideWhenUsed="1"/>
     <w:lsdException w:name="Outline List 1" w:semiHidden="1" w:unhideWhenUsed="1"/>
@@ -842,10 +821,8 @@
     <w:lsdException w:name="Table Elegant" w:semiHidden="1" w:unhideWhenUsed="1"/>
     <w:lsdException w:name="Table Professional" w:semiHidden="1" w:unhideWhenUsed="1"/>
     <w:lsdException w:name="Table Subtle 1" w:semiHidden="1" w:unhideWhenUsed="1"/>
-    <w:lsdException w:name="Table Subtle 2" w:semiHidden="1" w:unhideWhenUsed="1"/>
     <w:lsdException w:name="Table Web 1" w:semiHidden="1" w:unhideWhenUsed="1"/>
     <w:lsdException w:name="Table Web 2" w:semiHidden="1" w:unhideWhenUsed="1"/>
-    <w:lsdException w:name="Table Web 3" w:semiHidden="1" w:unhideWhenUsed="1"/>
     <w:lsdException w:name="Balloon Text" w:semiHidden="1" w:unhideWhenUsed="1"/>
     <w:lsdException w:name="Table Grid" w:uiPriority="39"/>
     <w:lsdException w:name="Table Theme" w:semiHidden="1" w:unhideWhenUsed="1"/>
@@ -1064,6 +1041,10 @@
     <w:lsdException w:name="List Table 5 Dark Accent 6" w:uiPriority="50"/>
     <w:lsdException w:name="List Table 6 Colorful Accent 6" w:uiPriority="51"/>
     <w:lsdException w:name="List Table 7 Colorful Accent 6" w:uiPriority="52"/>
+    <w:lsdException w:name="Mention" w:semiHidden="1" w:unhideWhenUsed="1"/>
+    <w:lsdException w:name="Smart Hyperlink" w:semiHidden="1" w:unhideWhenUsed="1"/>
+    <w:lsdException w:name="Hashtag" w:semiHidden="1" w:unhideWhenUsed="1"/>
+    <w:lsdException w:name="Unresolved Mention" w:semiHidden="1" w:unhideWhenUsed="1"/>
   </w:latentStyles>
   <w:style w:type="paragraph" w:default="1" w:styleId="Normal">
     <w:name w:val="Normal"/>

</xml_diff>